<commit_message>
Web API Integrated NorthWind DB Auto Mapper Ninject
</commit_message>
<xml_diff>
--- a/Web Self Learn Topics.docx
+++ b/Web Self Learn Topics.docx
@@ -4,15 +4,1376 @@
   <w:body>
     <w:p>
       <w:pPr>
+        <w:pStyle w:val="NormalWeb"/>
+        <w:shd w:val="clear" w:color="auto" w:fill="FFFFFF"/>
+        <w:spacing w:after="0" w:afterAutospacing="0"/>
+        <w:rPr>
+          <w:rFonts w:ascii="Segoe UI" w:hAnsi="Segoe UI" w:cs="Segoe UI"/>
+          <w:color w:val="000000"/>
+        </w:rPr>
+      </w:pPr>
+      <w:r>
+        <w:rPr>
+          <w:rFonts w:ascii="Segoe UI" w:hAnsi="Segoe UI" w:cs="Segoe UI"/>
+          <w:color w:val="000000"/>
+        </w:rPr>
+        <w:t>Start Visual Studio and select </w:t>
+      </w:r>
+      <w:r>
+        <w:rPr>
+          <w:rStyle w:val="Strong"/>
+          <w:rFonts w:ascii="Segoe UI" w:hAnsi="Segoe UI" w:cs="Segoe UI"/>
+          <w:color w:val="000000"/>
+        </w:rPr>
+        <w:t>New Project</w:t>
+      </w:r>
+      <w:r>
+        <w:rPr>
+          <w:rFonts w:ascii="Segoe UI" w:hAnsi="Segoe UI" w:cs="Segoe UI"/>
+          <w:color w:val="000000"/>
+        </w:rPr>
+        <w:t> from the </w:t>
+      </w:r>
+      <w:r>
+        <w:rPr>
+          <w:rStyle w:val="Strong"/>
+          <w:rFonts w:ascii="Segoe UI" w:hAnsi="Segoe UI" w:cs="Segoe UI"/>
+          <w:color w:val="000000"/>
+        </w:rPr>
+        <w:t>Start</w:t>
+      </w:r>
+      <w:r>
+        <w:rPr>
+          <w:rFonts w:ascii="Segoe UI" w:hAnsi="Segoe UI" w:cs="Segoe UI"/>
+          <w:color w:val="000000"/>
+        </w:rPr>
+        <w:t> page. Or, from the </w:t>
+      </w:r>
+      <w:r>
+        <w:rPr>
+          <w:rStyle w:val="Strong"/>
+          <w:rFonts w:ascii="Segoe UI" w:hAnsi="Segoe UI" w:cs="Segoe UI"/>
+          <w:color w:val="000000"/>
+        </w:rPr>
+        <w:t>File</w:t>
+      </w:r>
+      <w:r>
+        <w:rPr>
+          <w:rFonts w:ascii="Segoe UI" w:hAnsi="Segoe UI" w:cs="Segoe UI"/>
+          <w:color w:val="000000"/>
+        </w:rPr>
+        <w:t> menu, select </w:t>
+      </w:r>
+      <w:r>
+        <w:rPr>
+          <w:rStyle w:val="Strong"/>
+          <w:rFonts w:ascii="Segoe UI" w:hAnsi="Segoe UI" w:cs="Segoe UI"/>
+          <w:color w:val="000000"/>
+        </w:rPr>
+        <w:t>New</w:t>
+      </w:r>
+      <w:r>
+        <w:rPr>
+          <w:rFonts w:ascii="Segoe UI" w:hAnsi="Segoe UI" w:cs="Segoe UI"/>
+          <w:color w:val="000000"/>
+        </w:rPr>
+        <w:t> and then </w:t>
+      </w:r>
+      <w:r>
+        <w:rPr>
+          <w:rStyle w:val="Strong"/>
+          <w:rFonts w:ascii="Segoe UI" w:hAnsi="Segoe UI" w:cs="Segoe UI"/>
+          <w:color w:val="000000"/>
+        </w:rPr>
+        <w:t>Project</w:t>
+      </w:r>
+      <w:r>
+        <w:rPr>
+          <w:rFonts w:ascii="Segoe UI" w:hAnsi="Segoe UI" w:cs="Segoe UI"/>
+          <w:color w:val="000000"/>
+        </w:rPr>
+        <w:t>.</w:t>
+      </w:r>
+    </w:p>
+    <w:p>
+      <w:pPr>
+        <w:pStyle w:val="NormalWeb"/>
+        <w:shd w:val="clear" w:color="auto" w:fill="FFFFFF"/>
+        <w:spacing w:after="0" w:afterAutospacing="0"/>
+        <w:rPr>
+          <w:rFonts w:ascii="Segoe UI" w:hAnsi="Segoe UI" w:cs="Segoe UI"/>
+          <w:color w:val="000000"/>
+        </w:rPr>
+      </w:pPr>
+      <w:r>
+        <w:rPr>
+          <w:rFonts w:ascii="Segoe UI" w:hAnsi="Segoe UI" w:cs="Segoe UI"/>
+          <w:color w:val="000000"/>
+        </w:rPr>
+        <w:t>In the </w:t>
+      </w:r>
+      <w:r>
+        <w:rPr>
+          <w:rStyle w:val="Strong"/>
+          <w:rFonts w:ascii="Segoe UI" w:hAnsi="Segoe UI" w:cs="Segoe UI"/>
+          <w:color w:val="000000"/>
+        </w:rPr>
+        <w:t>Templates</w:t>
+      </w:r>
+      <w:r>
+        <w:rPr>
+          <w:rFonts w:ascii="Segoe UI" w:hAnsi="Segoe UI" w:cs="Segoe UI"/>
+          <w:color w:val="000000"/>
+        </w:rPr>
+        <w:t> pane, select </w:t>
+      </w:r>
+      <w:r>
+        <w:rPr>
+          <w:rStyle w:val="Strong"/>
+          <w:rFonts w:ascii="Segoe UI" w:hAnsi="Segoe UI" w:cs="Segoe UI"/>
+          <w:color w:val="000000"/>
+        </w:rPr>
+        <w:t>Installed Templates</w:t>
+      </w:r>
+      <w:r>
+        <w:rPr>
+          <w:rFonts w:ascii="Segoe UI" w:hAnsi="Segoe UI" w:cs="Segoe UI"/>
+          <w:color w:val="000000"/>
+        </w:rPr>
+        <w:t> and expand the </w:t>
+      </w:r>
+      <w:r>
+        <w:rPr>
+          <w:rStyle w:val="Strong"/>
+          <w:rFonts w:ascii="Segoe UI" w:hAnsi="Segoe UI" w:cs="Segoe UI"/>
+          <w:color w:val="000000"/>
+        </w:rPr>
+        <w:t>Visual C#</w:t>
+      </w:r>
+      <w:r>
+        <w:rPr>
+          <w:rFonts w:ascii="Segoe UI" w:hAnsi="Segoe UI" w:cs="Segoe UI"/>
+          <w:color w:val="000000"/>
+        </w:rPr>
+        <w:t> node. Under </w:t>
+      </w:r>
+      <w:r>
+        <w:rPr>
+          <w:rStyle w:val="Strong"/>
+          <w:rFonts w:ascii="Segoe UI" w:hAnsi="Segoe UI" w:cs="Segoe UI"/>
+          <w:color w:val="000000"/>
+        </w:rPr>
+        <w:t>Visual C#</w:t>
+      </w:r>
+      <w:r>
+        <w:rPr>
+          <w:rFonts w:ascii="Segoe UI" w:hAnsi="Segoe UI" w:cs="Segoe UI"/>
+          <w:color w:val="000000"/>
+        </w:rPr>
+        <w:t>, select </w:t>
+      </w:r>
+      <w:r>
+        <w:rPr>
+          <w:rStyle w:val="Strong"/>
+          <w:rFonts w:ascii="Segoe UI" w:hAnsi="Segoe UI" w:cs="Segoe UI"/>
+          <w:color w:val="000000"/>
+        </w:rPr>
+        <w:t>Web</w:t>
+      </w:r>
+      <w:r>
+        <w:rPr>
+          <w:rFonts w:ascii="Segoe UI" w:hAnsi="Segoe UI" w:cs="Segoe UI"/>
+          <w:color w:val="000000"/>
+        </w:rPr>
+        <w:t>. In the list of project templates, select </w:t>
+      </w:r>
+      <w:r>
+        <w:rPr>
+          <w:rStyle w:val="Strong"/>
+          <w:rFonts w:ascii="Segoe UI" w:hAnsi="Segoe UI" w:cs="Segoe UI"/>
+          <w:color w:val="000000"/>
+        </w:rPr>
+        <w:t>ASP.NET Web Application</w:t>
+      </w:r>
+      <w:r>
+        <w:rPr>
+          <w:rFonts w:ascii="Segoe UI" w:hAnsi="Segoe UI" w:cs="Segoe UI"/>
+          <w:color w:val="000000"/>
+        </w:rPr>
+        <w:t>. Name the project "</w:t>
+      </w:r>
+      <w:proofErr w:type="spellStart"/>
+      <w:r>
+        <w:rPr>
+          <w:rFonts w:ascii="Segoe UI" w:hAnsi="Segoe UI" w:cs="Segoe UI"/>
+          <w:color w:val="000000"/>
+        </w:rPr>
+        <w:t>ProductsApp</w:t>
+      </w:r>
+      <w:proofErr w:type="spellEnd"/>
+      <w:r>
+        <w:rPr>
+          <w:rFonts w:ascii="Segoe UI" w:hAnsi="Segoe UI" w:cs="Segoe UI"/>
+          <w:color w:val="000000"/>
+        </w:rPr>
+        <w:t>" and click </w:t>
+      </w:r>
+      <w:r>
+        <w:rPr>
+          <w:rStyle w:val="Strong"/>
+          <w:rFonts w:ascii="Segoe UI" w:hAnsi="Segoe UI" w:cs="Segoe UI"/>
+          <w:color w:val="000000"/>
+        </w:rPr>
+        <w:t>OK</w:t>
+      </w:r>
+      <w:r>
+        <w:rPr>
+          <w:rFonts w:ascii="Segoe UI" w:hAnsi="Segoe UI" w:cs="Segoe UI"/>
+          <w:color w:val="000000"/>
+        </w:rPr>
+        <w:t>.</w:t>
+      </w:r>
+    </w:p>
+    <w:p>
+      <w:pPr>
+        <w:pStyle w:val="NormalWeb"/>
+        <w:shd w:val="clear" w:color="auto" w:fill="FFFFFF"/>
+        <w:spacing w:after="0" w:afterAutospacing="0"/>
+        <w:rPr>
+          <w:rFonts w:ascii="Segoe UI" w:hAnsi="Segoe UI" w:cs="Segoe UI"/>
+          <w:color w:val="000000"/>
+        </w:rPr>
+      </w:pPr>
+      <w:r>
+        <w:rPr>
+          <w:rFonts w:ascii="Segoe UI" w:hAnsi="Segoe UI" w:cs="Segoe UI"/>
+          <w:noProof/>
+          <w:color w:val="000000"/>
+        </w:rPr>
+        <w:drawing>
+          <wp:inline distT="0" distB="0" distL="0" distR="0">
+            <wp:extent cx="6682740" cy="6217920"/>
+            <wp:effectExtent l="0" t="0" r="3810" b="0"/>
+            <wp:docPr id="2" name="Picture 2" descr="https://docs.microsoft.com/en-us/aspnet/web-api/overview/getting-started-with-aspnet-web-api/tutorial-your-first-web-api/_static/image2.png"/>
+            <wp:cNvGraphicFramePr>
+              <a:graphicFrameLocks xmlns:a="http://schemas.openxmlformats.org/drawingml/2006/main" noChangeAspect="1"/>
+            </wp:cNvGraphicFramePr>
+            <a:graphic xmlns:a="http://schemas.openxmlformats.org/drawingml/2006/main">
+              <a:graphicData uri="http://schemas.openxmlformats.org/drawingml/2006/picture">
+                <pic:pic xmlns:pic="http://schemas.openxmlformats.org/drawingml/2006/picture">
+                  <pic:nvPicPr>
+                    <pic:cNvPr id="0" name="Picture 1" descr="https://docs.microsoft.com/en-us/aspnet/web-api/overview/getting-started-with-aspnet-web-api/tutorial-your-first-web-api/_static/image2.png"/>
+                    <pic:cNvPicPr>
+                      <a:picLocks noChangeAspect="1" noChangeArrowheads="1"/>
+                    </pic:cNvPicPr>
+                  </pic:nvPicPr>
+                  <pic:blipFill>
+                    <a:blip r:embed="rId7">
+                      <a:extLst>
+                        <a:ext uri="{28A0092B-C50C-407E-A947-70E740481C1C}">
+                          <a14:useLocalDpi xmlns:a14="http://schemas.microsoft.com/office/drawing/2010/main" val="0"/>
+                        </a:ext>
+                      </a:extLst>
+                    </a:blip>
+                    <a:srcRect/>
+                    <a:stretch>
+                      <a:fillRect/>
+                    </a:stretch>
+                  </pic:blipFill>
+                  <pic:spPr bwMode="auto">
+                    <a:xfrm>
+                      <a:off x="0" y="0"/>
+                      <a:ext cx="6682740" cy="6217920"/>
+                    </a:xfrm>
+                    <a:prstGeom prst="rect">
+                      <a:avLst/>
+                    </a:prstGeom>
+                    <a:noFill/>
+                    <a:ln>
+                      <a:noFill/>
+                    </a:ln>
+                  </pic:spPr>
+                </pic:pic>
+              </a:graphicData>
+            </a:graphic>
+          </wp:inline>
+        </w:drawing>
+      </w:r>
+    </w:p>
+    <w:p>
+      <w:pPr>
+        <w:pStyle w:val="NormalWeb"/>
+        <w:shd w:val="clear" w:color="auto" w:fill="FFFFFF"/>
+        <w:spacing w:after="0" w:afterAutospacing="0"/>
+        <w:rPr>
+          <w:rFonts w:ascii="Segoe UI" w:hAnsi="Segoe UI" w:cs="Segoe UI"/>
+          <w:color w:val="000000"/>
+        </w:rPr>
+      </w:pPr>
+      <w:r>
+        <w:rPr>
+          <w:rFonts w:ascii="Segoe UI" w:hAnsi="Segoe UI" w:cs="Segoe UI"/>
+          <w:color w:val="000000"/>
+        </w:rPr>
+        <w:t>In the </w:t>
+      </w:r>
+      <w:r>
+        <w:rPr>
+          <w:rStyle w:val="Strong"/>
+          <w:rFonts w:ascii="Segoe UI" w:hAnsi="Segoe UI" w:cs="Segoe UI"/>
+          <w:color w:val="000000"/>
+        </w:rPr>
+        <w:t>New ASP.NET Project</w:t>
+      </w:r>
+      <w:r>
+        <w:rPr>
+          <w:rFonts w:ascii="Segoe UI" w:hAnsi="Segoe UI" w:cs="Segoe UI"/>
+          <w:color w:val="000000"/>
+        </w:rPr>
+        <w:t> dialog, select the </w:t>
+      </w:r>
+      <w:r>
+        <w:rPr>
+          <w:rStyle w:val="Strong"/>
+          <w:rFonts w:ascii="Segoe UI" w:hAnsi="Segoe UI" w:cs="Segoe UI"/>
+          <w:color w:val="000000"/>
+        </w:rPr>
+        <w:t>Empty</w:t>
+      </w:r>
+      <w:r>
+        <w:rPr>
+          <w:rFonts w:ascii="Segoe UI" w:hAnsi="Segoe UI" w:cs="Segoe UI"/>
+          <w:color w:val="000000"/>
+        </w:rPr>
+        <w:t> template. Under "Add folders and core references for", check </w:t>
+      </w:r>
+      <w:r>
+        <w:rPr>
+          <w:rStyle w:val="Strong"/>
+          <w:rFonts w:ascii="Segoe UI" w:hAnsi="Segoe UI" w:cs="Segoe UI"/>
+          <w:color w:val="000000"/>
+        </w:rPr>
+        <w:t>Web API</w:t>
+      </w:r>
+      <w:r>
+        <w:rPr>
+          <w:rFonts w:ascii="Segoe UI" w:hAnsi="Segoe UI" w:cs="Segoe UI"/>
+          <w:color w:val="000000"/>
+        </w:rPr>
+        <w:t>. Click </w:t>
+      </w:r>
+      <w:r>
+        <w:rPr>
+          <w:rStyle w:val="Strong"/>
+          <w:rFonts w:ascii="Segoe UI" w:hAnsi="Segoe UI" w:cs="Segoe UI"/>
+          <w:color w:val="000000"/>
+        </w:rPr>
+        <w:t>OK</w:t>
+      </w:r>
+      <w:r>
+        <w:rPr>
+          <w:rFonts w:ascii="Segoe UI" w:hAnsi="Segoe UI" w:cs="Segoe UI"/>
+          <w:color w:val="000000"/>
+        </w:rPr>
+        <w:t>.</w:t>
+      </w:r>
+    </w:p>
+    <w:p>
+      <w:pPr>
+        <w:pStyle w:val="NormalWeb"/>
+        <w:shd w:val="clear" w:color="auto" w:fill="FFFFFF"/>
+        <w:spacing w:after="0" w:afterAutospacing="0"/>
+        <w:rPr>
+          <w:rFonts w:ascii="Segoe UI" w:hAnsi="Segoe UI" w:cs="Segoe UI"/>
+          <w:color w:val="000000"/>
+        </w:rPr>
+      </w:pPr>
+      <w:r>
+        <w:rPr>
+          <w:rFonts w:ascii="Segoe UI" w:hAnsi="Segoe UI" w:cs="Segoe UI"/>
+          <w:noProof/>
+          <w:color w:val="000000"/>
+        </w:rPr>
+        <w:lastRenderedPageBreak/>
+        <w:drawing>
+          <wp:inline distT="0" distB="0" distL="0" distR="0">
+            <wp:extent cx="6195060" cy="4884420"/>
+            <wp:effectExtent l="0" t="0" r="0" b="0"/>
+            <wp:docPr id="1" name="Picture 1" descr="https://docs.microsoft.com/en-us/aspnet/web-api/overview/getting-started-with-aspnet-web-api/tutorial-your-first-web-api/_static/image3.png"/>
+            <wp:cNvGraphicFramePr>
+              <a:graphicFrameLocks xmlns:a="http://schemas.openxmlformats.org/drawingml/2006/main" noChangeAspect="1"/>
+            </wp:cNvGraphicFramePr>
+            <a:graphic xmlns:a="http://schemas.openxmlformats.org/drawingml/2006/main">
+              <a:graphicData uri="http://schemas.openxmlformats.org/drawingml/2006/picture">
+                <pic:pic xmlns:pic="http://schemas.openxmlformats.org/drawingml/2006/picture">
+                  <pic:nvPicPr>
+                    <pic:cNvPr id="0" name="Picture 2" descr="https://docs.microsoft.com/en-us/aspnet/web-api/overview/getting-started-with-aspnet-web-api/tutorial-your-first-web-api/_static/image3.png"/>
+                    <pic:cNvPicPr>
+                      <a:picLocks noChangeAspect="1" noChangeArrowheads="1"/>
+                    </pic:cNvPicPr>
+                  </pic:nvPicPr>
+                  <pic:blipFill>
+                    <a:blip r:embed="rId8">
+                      <a:extLst>
+                        <a:ext uri="{28A0092B-C50C-407E-A947-70E740481C1C}">
+                          <a14:useLocalDpi xmlns:a14="http://schemas.microsoft.com/office/drawing/2010/main" val="0"/>
+                        </a:ext>
+                      </a:extLst>
+                    </a:blip>
+                    <a:srcRect/>
+                    <a:stretch>
+                      <a:fillRect/>
+                    </a:stretch>
+                  </pic:blipFill>
+                  <pic:spPr bwMode="auto">
+                    <a:xfrm>
+                      <a:off x="0" y="0"/>
+                      <a:ext cx="6195060" cy="4884420"/>
+                    </a:xfrm>
+                    <a:prstGeom prst="rect">
+                      <a:avLst/>
+                    </a:prstGeom>
+                    <a:noFill/>
+                    <a:ln>
+                      <a:noFill/>
+                    </a:ln>
+                  </pic:spPr>
+                </pic:pic>
+              </a:graphicData>
+            </a:graphic>
+          </wp:inline>
+        </w:drawing>
+      </w:r>
+    </w:p>
+    <w:p>
+      <w:pPr>
+        <w:pStyle w:val="alert-title"/>
+        <w:spacing w:before="0" w:beforeAutospacing="0" w:after="0" w:afterAutospacing="0"/>
+        <w:rPr>
+          <w:rFonts w:ascii="Segoe UI" w:hAnsi="Segoe UI" w:cs="Segoe UI"/>
+          <w:b/>
+          <w:bCs/>
+          <w:color w:val="000000"/>
+        </w:rPr>
+      </w:pPr>
+      <w:r>
+        <w:rPr>
+          <w:rFonts w:ascii="Segoe UI" w:hAnsi="Segoe UI" w:cs="Segoe UI"/>
+          <w:b/>
+          <w:bCs/>
+          <w:color w:val="000000"/>
+        </w:rPr>
+        <w:t> Note</w:t>
+      </w:r>
+    </w:p>
+    <w:p>
+      <w:pPr>
+        <w:pStyle w:val="NormalWeb"/>
+        <w:spacing w:after="0" w:afterAutospacing="0"/>
+        <w:rPr>
+          <w:rFonts w:ascii="Segoe UI" w:hAnsi="Segoe UI" w:cs="Segoe UI"/>
+          <w:color w:val="000000"/>
+        </w:rPr>
+      </w:pPr>
+      <w:r>
+        <w:rPr>
+          <w:rFonts w:ascii="Segoe UI" w:hAnsi="Segoe UI" w:cs="Segoe UI"/>
+          <w:color w:val="000000"/>
+        </w:rPr>
+        <w:t>You can also create a Web API project using the "Web API" template. The Web API template uses ASP.NET MVC to provide API help pages. I'm using the Empty template for this tutorial because I want to show Web API without MVC. In general, you don't need to know ASP.NET MVC to use Web API.</w:t>
+      </w:r>
+    </w:p>
+    <w:p>
+      <w:pPr>
         <w:tabs>
           <w:tab w:val="left" w:pos="2832"/>
         </w:tabs>
       </w:pPr>
+    </w:p>
+    <w:p>
+      <w:pPr>
+        <w:tabs>
+          <w:tab w:val="left" w:pos="2832"/>
+        </w:tabs>
+      </w:pPr>
+    </w:p>
+    <w:p>
+      <w:pPr>
+        <w:tabs>
+          <w:tab w:val="left" w:pos="2832"/>
+        </w:tabs>
+        <w:rPr>
+          <w:b/>
+        </w:rPr>
+      </w:pPr>
+      <w:r>
+        <w:rPr>
+          <w:b/>
+        </w:rPr>
+        <w:t>SWASHBUCKLE</w:t>
+      </w:r>
+    </w:p>
+    <w:p>
+      <w:pPr>
+        <w:pStyle w:val="ListParagraph"/>
+        <w:numPr>
+          <w:ilvl w:val="0"/>
+          <w:numId w:val="1"/>
+        </w:numPr>
+        <w:tabs>
+          <w:tab w:val="left" w:pos="2832"/>
+        </w:tabs>
+        <w:rPr>
+          <w:b/>
+        </w:rPr>
+      </w:pPr>
+      <w:r>
+        <w:rPr>
+          <w:b/>
+        </w:rPr>
+        <w:t xml:space="preserve">Download load the </w:t>
+      </w:r>
+      <w:proofErr w:type="spellStart"/>
+      <w:r>
+        <w:rPr>
+          <w:b/>
+        </w:rPr>
+        <w:t>Nuget</w:t>
+      </w:r>
+      <w:proofErr w:type="spellEnd"/>
+      <w:r>
+        <w:rPr>
+          <w:b/>
+        </w:rPr>
+        <w:t xml:space="preserve"> Package  and build and Run the project</w:t>
+      </w:r>
+    </w:p>
+    <w:p>
+      <w:pPr>
+        <w:pStyle w:val="ListParagraph"/>
+        <w:numPr>
+          <w:ilvl w:val="0"/>
+          <w:numId w:val="1"/>
+        </w:numPr>
+        <w:tabs>
+          <w:tab w:val="left" w:pos="2832"/>
+        </w:tabs>
+        <w:rPr>
+          <w:b/>
+        </w:rPr>
+      </w:pPr>
+      <w:r>
+        <w:rPr>
+          <w:b/>
+        </w:rPr>
+        <w:t xml:space="preserve">Go to the following Link </w:t>
+      </w:r>
+      <w:hyperlink r:id="rId9" w:history="1">
+        <w:r>
+          <w:rPr>
+            <w:rStyle w:val="Hyperlink"/>
+          </w:rPr>
+          <w:t>http://localhost:&lt;PortNumber&gt;/swagger/ui/index</w:t>
+        </w:r>
+      </w:hyperlink>
+      <w:r>
+        <w:t xml:space="preserve"> </w:t>
+      </w:r>
+    </w:p>
+    <w:p>
+      <w:pPr>
+        <w:pStyle w:val="ListParagraph"/>
+        <w:tabs>
+          <w:tab w:val="left" w:pos="2832"/>
+        </w:tabs>
+      </w:pPr>
+      <w:proofErr w:type="spellStart"/>
+      <w:r>
+        <w:rPr>
+          <w:b/>
+        </w:rPr>
+        <w:t>Eg</w:t>
+      </w:r>
+      <w:proofErr w:type="spellEnd"/>
+      <w:r>
+        <w:rPr>
+          <w:b/>
+        </w:rPr>
+        <w:t xml:space="preserve"> </w:t>
+      </w:r>
+      <w:hyperlink r:id="rId10" w:history="1">
+        <w:r>
+          <w:rPr>
+            <w:rStyle w:val="Hyperlink"/>
+          </w:rPr>
+          <w:t>http://localhost:8813/swagger/ui/index</w:t>
+        </w:r>
+      </w:hyperlink>
+    </w:p>
+    <w:p>
+      <w:pPr>
+        <w:tabs>
+          <w:tab w:val="left" w:pos="2832"/>
+        </w:tabs>
+        <w:rPr>
+          <w:b/>
+        </w:rPr>
+      </w:pPr>
+    </w:p>
+    <w:p>
+      <w:pPr>
+        <w:tabs>
+          <w:tab w:val="left" w:pos="2832"/>
+        </w:tabs>
+        <w:rPr>
+          <w:b/>
+        </w:rPr>
+      </w:pPr>
+    </w:p>
+    <w:p>
+      <w:pPr>
+        <w:shd w:val="clear" w:color="auto" w:fill="FFFFFF"/>
+        <w:spacing w:before="100" w:beforeAutospacing="1" w:after="0" w:line="240" w:lineRule="auto"/>
+        <w:rPr>
+          <w:rFonts w:ascii="Segoe UI" w:eastAsia="Times New Roman" w:hAnsi="Segoe UI" w:cs="Segoe UI"/>
+          <w:color w:val="000000"/>
+          <w:sz w:val="24"/>
+          <w:szCs w:val="24"/>
+        </w:rPr>
+      </w:pPr>
+      <w:r>
+        <w:rPr>
+          <w:rFonts w:ascii="Segoe UI" w:eastAsia="Times New Roman" w:hAnsi="Segoe UI" w:cs="Segoe UI"/>
+          <w:color w:val="000000"/>
+          <w:sz w:val="24"/>
+          <w:szCs w:val="24"/>
+        </w:rPr>
+        <w:lastRenderedPageBreak/>
+        <w:t>A Web API controller action can return any of the following:</w:t>
+      </w:r>
+    </w:p>
+    <w:p>
+      <w:pPr>
+        <w:numPr>
+          <w:ilvl w:val="0"/>
+          <w:numId w:val="2"/>
+        </w:numPr>
+        <w:shd w:val="clear" w:color="auto" w:fill="FFFFFF"/>
+        <w:spacing w:before="100" w:beforeAutospacing="1" w:after="100" w:afterAutospacing="1" w:line="240" w:lineRule="auto"/>
+        <w:ind w:left="570"/>
+        <w:rPr>
+          <w:rFonts w:ascii="Segoe UI" w:eastAsia="Times New Roman" w:hAnsi="Segoe UI" w:cs="Segoe UI"/>
+          <w:color w:val="000000"/>
+          <w:sz w:val="24"/>
+          <w:szCs w:val="24"/>
+        </w:rPr>
+      </w:pPr>
+      <w:r>
+        <w:rPr>
+          <w:rFonts w:ascii="Segoe UI" w:eastAsia="Times New Roman" w:hAnsi="Segoe UI" w:cs="Segoe UI"/>
+          <w:color w:val="000000"/>
+          <w:sz w:val="24"/>
+          <w:szCs w:val="24"/>
+        </w:rPr>
+        <w:t>void</w:t>
+      </w:r>
+    </w:p>
+    <w:p>
+      <w:pPr>
+        <w:numPr>
+          <w:ilvl w:val="0"/>
+          <w:numId w:val="2"/>
+        </w:numPr>
+        <w:shd w:val="clear" w:color="auto" w:fill="FFFFFF"/>
+        <w:spacing w:before="100" w:beforeAutospacing="1" w:after="100" w:afterAutospacing="1" w:line="240" w:lineRule="auto"/>
+        <w:ind w:left="570"/>
+        <w:rPr>
+          <w:rFonts w:ascii="Segoe UI" w:eastAsia="Times New Roman" w:hAnsi="Segoe UI" w:cs="Segoe UI"/>
+          <w:color w:val="000000"/>
+          <w:sz w:val="24"/>
+          <w:szCs w:val="24"/>
+        </w:rPr>
+      </w:pPr>
+      <w:proofErr w:type="spellStart"/>
+      <w:r>
+        <w:rPr>
+          <w:rFonts w:ascii="Segoe UI" w:eastAsia="Times New Roman" w:hAnsi="Segoe UI" w:cs="Segoe UI"/>
+          <w:b/>
+          <w:bCs/>
+          <w:color w:val="000000"/>
+          <w:sz w:val="24"/>
+          <w:szCs w:val="24"/>
+        </w:rPr>
+        <w:t>HttpResponseMessage</w:t>
+      </w:r>
+      <w:proofErr w:type="spellEnd"/>
+    </w:p>
+    <w:p>
+      <w:pPr>
+        <w:numPr>
+          <w:ilvl w:val="0"/>
+          <w:numId w:val="2"/>
+        </w:numPr>
+        <w:shd w:val="clear" w:color="auto" w:fill="FFFFFF"/>
+        <w:spacing w:before="100" w:beforeAutospacing="1" w:after="100" w:afterAutospacing="1" w:line="240" w:lineRule="auto"/>
+        <w:ind w:left="570"/>
+        <w:rPr>
+          <w:rFonts w:ascii="Segoe UI" w:eastAsia="Times New Roman" w:hAnsi="Segoe UI" w:cs="Segoe UI"/>
+          <w:color w:val="000000"/>
+          <w:sz w:val="24"/>
+          <w:szCs w:val="24"/>
+        </w:rPr>
+      </w:pPr>
+      <w:proofErr w:type="spellStart"/>
+      <w:r>
+        <w:rPr>
+          <w:rFonts w:ascii="Segoe UI" w:eastAsia="Times New Roman" w:hAnsi="Segoe UI" w:cs="Segoe UI"/>
+          <w:b/>
+          <w:bCs/>
+          <w:color w:val="000000"/>
+          <w:sz w:val="24"/>
+          <w:szCs w:val="24"/>
+        </w:rPr>
+        <w:t>IHttpActionResult</w:t>
+      </w:r>
+      <w:proofErr w:type="spellEnd"/>
+    </w:p>
+    <w:p>
+      <w:pPr>
+        <w:numPr>
+          <w:ilvl w:val="0"/>
+          <w:numId w:val="2"/>
+        </w:numPr>
+        <w:shd w:val="clear" w:color="auto" w:fill="FFFFFF"/>
+        <w:spacing w:before="100" w:beforeAutospacing="1" w:after="100" w:afterAutospacing="1" w:line="240" w:lineRule="auto"/>
+        <w:ind w:left="570"/>
+        <w:rPr>
+          <w:rFonts w:ascii="Segoe UI" w:eastAsia="Times New Roman" w:hAnsi="Segoe UI" w:cs="Segoe UI"/>
+          <w:color w:val="000000"/>
+          <w:sz w:val="24"/>
+          <w:szCs w:val="24"/>
+        </w:rPr>
+      </w:pPr>
+      <w:r>
+        <w:rPr>
+          <w:rFonts w:ascii="Segoe UI" w:eastAsia="Times New Roman" w:hAnsi="Segoe UI" w:cs="Segoe UI"/>
+          <w:color w:val="000000"/>
+          <w:sz w:val="24"/>
+          <w:szCs w:val="24"/>
+        </w:rPr>
+        <w:t>Some other type</w:t>
+      </w:r>
+    </w:p>
+    <w:p>
+      <w:pPr>
+        <w:shd w:val="clear" w:color="auto" w:fill="FFFFFF"/>
+        <w:spacing w:before="100" w:beforeAutospacing="1" w:after="0" w:line="240" w:lineRule="auto"/>
+        <w:rPr>
+          <w:rFonts w:ascii="Segoe UI" w:eastAsia="Times New Roman" w:hAnsi="Segoe UI" w:cs="Segoe UI"/>
+          <w:color w:val="000000"/>
+          <w:sz w:val="24"/>
+          <w:szCs w:val="24"/>
+        </w:rPr>
+      </w:pPr>
+      <w:r>
+        <w:rPr>
+          <w:rFonts w:ascii="Segoe UI" w:eastAsia="Times New Roman" w:hAnsi="Segoe UI" w:cs="Segoe UI"/>
+          <w:color w:val="000000"/>
+          <w:sz w:val="24"/>
+          <w:szCs w:val="24"/>
+        </w:rPr>
+        <w:t>Depending on which of these is returned, Web API uses a different mechanism to create the HTTP response.</w:t>
+      </w:r>
+    </w:p>
+    <w:p>
+      <w:pPr>
+        <w:shd w:val="clear" w:color="auto" w:fill="FFFFFF"/>
+        <w:spacing w:before="100" w:beforeAutospacing="1" w:after="0" w:line="240" w:lineRule="auto"/>
+        <w:rPr>
+          <w:rFonts w:ascii="Segoe UI" w:eastAsia="Times New Roman" w:hAnsi="Segoe UI" w:cs="Segoe UI"/>
+          <w:color w:val="000000"/>
+          <w:sz w:val="24"/>
+          <w:szCs w:val="24"/>
+        </w:rPr>
+      </w:pPr>
+    </w:p>
+    <w:tbl>
+      <w:tblPr>
+        <w:tblW w:w="10320" w:type="dxa"/>
+        <w:tblInd w:w="-483" w:type="dxa"/>
+        <w:tblCellMar>
+          <w:top w:w="15" w:type="dxa"/>
+          <w:left w:w="15" w:type="dxa"/>
+          <w:bottom w:w="15" w:type="dxa"/>
+          <w:right w:w="15" w:type="dxa"/>
+        </w:tblCellMar>
+        <w:tblLook w:val="04A0" w:firstRow="1" w:lastRow="0" w:firstColumn="1" w:lastColumn="0" w:noHBand="0" w:noVBand="1"/>
+      </w:tblPr>
+      <w:tblGrid>
+        <w:gridCol w:w="2787"/>
+        <w:gridCol w:w="7533"/>
+      </w:tblGrid>
+      <w:tr>
+        <w:trPr>
+          <w:tblHeader/>
+        </w:trPr>
+        <w:tc>
+          <w:tcPr>
+            <w:tcW w:w="0" w:type="auto"/>
+            <w:tcBorders>
+              <w:top w:val="single" w:sz="2" w:space="0" w:color="auto"/>
+              <w:left w:val="single" w:sz="2" w:space="0" w:color="auto"/>
+              <w:bottom w:val="single" w:sz="6" w:space="0" w:color="auto"/>
+              <w:right w:val="single" w:sz="2" w:space="0" w:color="auto"/>
+            </w:tcBorders>
+            <w:tcMar>
+              <w:top w:w="180" w:type="dxa"/>
+              <w:left w:w="240" w:type="dxa"/>
+              <w:bottom w:w="180" w:type="dxa"/>
+              <w:right w:w="240" w:type="dxa"/>
+            </w:tcMar>
+            <w:vAlign w:val="bottom"/>
+            <w:hideMark/>
+          </w:tcPr>
+          <w:p>
+            <w:pPr>
+              <w:spacing w:after="0" w:line="240" w:lineRule="auto"/>
+              <w:rPr>
+                <w:rFonts w:ascii="Times New Roman" w:eastAsia="Times New Roman" w:hAnsi="Times New Roman" w:cs="Times New Roman"/>
+                <w:b/>
+                <w:bCs/>
+                <w:sz w:val="24"/>
+                <w:szCs w:val="24"/>
+              </w:rPr>
+            </w:pPr>
+            <w:r>
+              <w:rPr>
+                <w:rFonts w:ascii="Times New Roman" w:eastAsia="Times New Roman" w:hAnsi="Times New Roman" w:cs="Times New Roman"/>
+                <w:b/>
+                <w:bCs/>
+                <w:sz w:val="24"/>
+                <w:szCs w:val="24"/>
+              </w:rPr>
+              <w:t>Return type</w:t>
+            </w:r>
+          </w:p>
+        </w:tc>
+        <w:tc>
+          <w:tcPr>
+            <w:tcW w:w="7533" w:type="dxa"/>
+            <w:tcBorders>
+              <w:top w:val="single" w:sz="2" w:space="0" w:color="auto"/>
+              <w:left w:val="single" w:sz="2" w:space="0" w:color="auto"/>
+              <w:bottom w:val="single" w:sz="6" w:space="0" w:color="auto"/>
+              <w:right w:val="single" w:sz="2" w:space="0" w:color="auto"/>
+            </w:tcBorders>
+            <w:tcMar>
+              <w:top w:w="180" w:type="dxa"/>
+              <w:left w:w="240" w:type="dxa"/>
+              <w:bottom w:w="180" w:type="dxa"/>
+              <w:right w:w="240" w:type="dxa"/>
+            </w:tcMar>
+            <w:vAlign w:val="bottom"/>
+            <w:hideMark/>
+          </w:tcPr>
+          <w:p>
+            <w:pPr>
+              <w:spacing w:after="0" w:line="240" w:lineRule="auto"/>
+              <w:rPr>
+                <w:rFonts w:ascii="Times New Roman" w:eastAsia="Times New Roman" w:hAnsi="Times New Roman" w:cs="Times New Roman"/>
+                <w:b/>
+                <w:bCs/>
+                <w:sz w:val="24"/>
+                <w:szCs w:val="24"/>
+              </w:rPr>
+            </w:pPr>
+            <w:r>
+              <w:rPr>
+                <w:rFonts w:ascii="Times New Roman" w:eastAsia="Times New Roman" w:hAnsi="Times New Roman" w:cs="Times New Roman"/>
+                <w:b/>
+                <w:bCs/>
+                <w:sz w:val="24"/>
+                <w:szCs w:val="24"/>
+              </w:rPr>
+              <w:t>How Web API creates the response</w:t>
+            </w:r>
+          </w:p>
+        </w:tc>
+      </w:tr>
+      <w:tr>
+        <w:tc>
+          <w:tcPr>
+            <w:tcW w:w="0" w:type="auto"/>
+            <w:tcBorders>
+              <w:top w:val="single" w:sz="6" w:space="0" w:color="auto"/>
+              <w:left w:val="single" w:sz="2" w:space="0" w:color="auto"/>
+              <w:bottom w:val="single" w:sz="2" w:space="0" w:color="auto"/>
+              <w:right w:val="single" w:sz="2" w:space="0" w:color="auto"/>
+            </w:tcBorders>
+            <w:tcMar>
+              <w:top w:w="180" w:type="dxa"/>
+              <w:left w:w="240" w:type="dxa"/>
+              <w:bottom w:w="180" w:type="dxa"/>
+              <w:right w:w="240" w:type="dxa"/>
+            </w:tcMar>
+            <w:hideMark/>
+          </w:tcPr>
+          <w:p>
+            <w:pPr>
+              <w:spacing w:after="0" w:line="240" w:lineRule="auto"/>
+              <w:rPr>
+                <w:rFonts w:ascii="Times New Roman" w:eastAsia="Times New Roman" w:hAnsi="Times New Roman" w:cs="Times New Roman"/>
+                <w:sz w:val="24"/>
+                <w:szCs w:val="24"/>
+              </w:rPr>
+            </w:pPr>
+            <w:r>
+              <w:rPr>
+                <w:rFonts w:ascii="Times New Roman" w:eastAsia="Times New Roman" w:hAnsi="Times New Roman" w:cs="Times New Roman"/>
+                <w:sz w:val="24"/>
+                <w:szCs w:val="24"/>
+              </w:rPr>
+              <w:t>V</w:t>
+            </w:r>
+            <w:r>
+              <w:rPr>
+                <w:rFonts w:ascii="Times New Roman" w:eastAsia="Times New Roman" w:hAnsi="Times New Roman" w:cs="Times New Roman"/>
+                <w:sz w:val="24"/>
+                <w:szCs w:val="24"/>
+              </w:rPr>
+              <w:t>oid</w:t>
+            </w:r>
+          </w:p>
+        </w:tc>
+        <w:tc>
+          <w:tcPr>
+            <w:tcW w:w="7533" w:type="dxa"/>
+            <w:tcBorders>
+              <w:top w:val="single" w:sz="6" w:space="0" w:color="auto"/>
+              <w:left w:val="single" w:sz="2" w:space="0" w:color="auto"/>
+              <w:bottom w:val="single" w:sz="2" w:space="0" w:color="auto"/>
+              <w:right w:val="single" w:sz="2" w:space="0" w:color="auto"/>
+            </w:tcBorders>
+            <w:tcMar>
+              <w:top w:w="180" w:type="dxa"/>
+              <w:left w:w="240" w:type="dxa"/>
+              <w:bottom w:w="180" w:type="dxa"/>
+              <w:right w:w="240" w:type="dxa"/>
+            </w:tcMar>
+            <w:hideMark/>
+          </w:tcPr>
+          <w:p>
+            <w:pPr>
+              <w:spacing w:after="0" w:line="240" w:lineRule="auto"/>
+              <w:rPr>
+                <w:rFonts w:ascii="Times New Roman" w:eastAsia="Times New Roman" w:hAnsi="Times New Roman" w:cs="Times New Roman"/>
+                <w:sz w:val="24"/>
+                <w:szCs w:val="24"/>
+              </w:rPr>
+            </w:pPr>
+            <w:r>
+              <w:rPr>
+                <w:rFonts w:ascii="Times New Roman" w:eastAsia="Times New Roman" w:hAnsi="Times New Roman" w:cs="Times New Roman"/>
+                <w:sz w:val="24"/>
+                <w:szCs w:val="24"/>
+              </w:rPr>
+              <w:t>Return empty 204 (No Content)</w:t>
+            </w:r>
+          </w:p>
+        </w:tc>
+      </w:tr>
+      <w:tr>
+        <w:tc>
+          <w:tcPr>
+            <w:tcW w:w="0" w:type="auto"/>
+            <w:tcBorders>
+              <w:top w:val="single" w:sz="6" w:space="0" w:color="auto"/>
+              <w:left w:val="single" w:sz="2" w:space="0" w:color="auto"/>
+              <w:bottom w:val="single" w:sz="2" w:space="0" w:color="auto"/>
+              <w:right w:val="single" w:sz="2" w:space="0" w:color="auto"/>
+            </w:tcBorders>
+            <w:tcMar>
+              <w:top w:w="180" w:type="dxa"/>
+              <w:left w:w="240" w:type="dxa"/>
+              <w:bottom w:w="180" w:type="dxa"/>
+              <w:right w:w="240" w:type="dxa"/>
+            </w:tcMar>
+            <w:hideMark/>
+          </w:tcPr>
+          <w:p>
+            <w:pPr>
+              <w:spacing w:after="0" w:line="240" w:lineRule="auto"/>
+              <w:rPr>
+                <w:rFonts w:ascii="Times New Roman" w:eastAsia="Times New Roman" w:hAnsi="Times New Roman" w:cs="Times New Roman"/>
+                <w:sz w:val="24"/>
+                <w:szCs w:val="24"/>
+              </w:rPr>
+            </w:pPr>
+            <w:proofErr w:type="spellStart"/>
+            <w:r>
+              <w:rPr>
+                <w:rFonts w:ascii="Times New Roman" w:eastAsia="Times New Roman" w:hAnsi="Times New Roman" w:cs="Times New Roman"/>
+                <w:b/>
+                <w:bCs/>
+                <w:sz w:val="24"/>
+                <w:szCs w:val="24"/>
+              </w:rPr>
+              <w:t>HttpResponseMessage</w:t>
+            </w:r>
+            <w:proofErr w:type="spellEnd"/>
+          </w:p>
+        </w:tc>
+        <w:tc>
+          <w:tcPr>
+            <w:tcW w:w="7533" w:type="dxa"/>
+            <w:tcBorders>
+              <w:top w:val="single" w:sz="6" w:space="0" w:color="auto"/>
+              <w:left w:val="single" w:sz="2" w:space="0" w:color="auto"/>
+              <w:bottom w:val="single" w:sz="2" w:space="0" w:color="auto"/>
+              <w:right w:val="single" w:sz="2" w:space="0" w:color="auto"/>
+            </w:tcBorders>
+            <w:tcMar>
+              <w:top w:w="180" w:type="dxa"/>
+              <w:left w:w="240" w:type="dxa"/>
+              <w:bottom w:w="180" w:type="dxa"/>
+              <w:right w:w="240" w:type="dxa"/>
+            </w:tcMar>
+            <w:hideMark/>
+          </w:tcPr>
+          <w:p>
+            <w:pPr>
+              <w:spacing w:after="0" w:line="240" w:lineRule="auto"/>
+              <w:rPr>
+                <w:rFonts w:ascii="Times New Roman" w:eastAsia="Times New Roman" w:hAnsi="Times New Roman" w:cs="Times New Roman"/>
+                <w:sz w:val="24"/>
+                <w:szCs w:val="24"/>
+              </w:rPr>
+            </w:pPr>
+            <w:r>
+              <w:rPr>
+                <w:rFonts w:ascii="Times New Roman" w:eastAsia="Times New Roman" w:hAnsi="Times New Roman" w:cs="Times New Roman"/>
+                <w:sz w:val="24"/>
+                <w:szCs w:val="24"/>
+              </w:rPr>
+              <w:t>Convert directly to an HTTP response message.</w:t>
+            </w:r>
+          </w:p>
+        </w:tc>
+      </w:tr>
+      <w:tr>
+        <w:tc>
+          <w:tcPr>
+            <w:tcW w:w="0" w:type="auto"/>
+            <w:tcBorders>
+              <w:top w:val="single" w:sz="6" w:space="0" w:color="auto"/>
+              <w:left w:val="single" w:sz="2" w:space="0" w:color="auto"/>
+              <w:bottom w:val="single" w:sz="2" w:space="0" w:color="auto"/>
+              <w:right w:val="single" w:sz="2" w:space="0" w:color="auto"/>
+            </w:tcBorders>
+            <w:tcMar>
+              <w:top w:w="180" w:type="dxa"/>
+              <w:left w:w="240" w:type="dxa"/>
+              <w:bottom w:w="180" w:type="dxa"/>
+              <w:right w:w="240" w:type="dxa"/>
+            </w:tcMar>
+            <w:hideMark/>
+          </w:tcPr>
+          <w:p>
+            <w:pPr>
+              <w:spacing w:after="0" w:line="240" w:lineRule="auto"/>
+              <w:rPr>
+                <w:rFonts w:ascii="Times New Roman" w:eastAsia="Times New Roman" w:hAnsi="Times New Roman" w:cs="Times New Roman"/>
+                <w:sz w:val="24"/>
+                <w:szCs w:val="24"/>
+              </w:rPr>
+            </w:pPr>
+            <w:proofErr w:type="spellStart"/>
+            <w:r>
+              <w:rPr>
+                <w:rFonts w:ascii="Times New Roman" w:eastAsia="Times New Roman" w:hAnsi="Times New Roman" w:cs="Times New Roman"/>
+                <w:b/>
+                <w:bCs/>
+                <w:sz w:val="24"/>
+                <w:szCs w:val="24"/>
+              </w:rPr>
+              <w:t>IHttpActionResult</w:t>
+            </w:r>
+            <w:proofErr w:type="spellEnd"/>
+          </w:p>
+        </w:tc>
+        <w:tc>
+          <w:tcPr>
+            <w:tcW w:w="7533" w:type="dxa"/>
+            <w:tcBorders>
+              <w:top w:val="single" w:sz="6" w:space="0" w:color="auto"/>
+              <w:left w:val="single" w:sz="2" w:space="0" w:color="auto"/>
+              <w:bottom w:val="single" w:sz="2" w:space="0" w:color="auto"/>
+              <w:right w:val="single" w:sz="2" w:space="0" w:color="auto"/>
+            </w:tcBorders>
+            <w:tcMar>
+              <w:top w:w="180" w:type="dxa"/>
+              <w:left w:w="240" w:type="dxa"/>
+              <w:bottom w:w="180" w:type="dxa"/>
+              <w:right w:w="240" w:type="dxa"/>
+            </w:tcMar>
+            <w:hideMark/>
+          </w:tcPr>
+          <w:p>
+            <w:pPr>
+              <w:spacing w:after="0" w:line="240" w:lineRule="auto"/>
+              <w:rPr>
+                <w:rFonts w:ascii="Times New Roman" w:eastAsia="Times New Roman" w:hAnsi="Times New Roman" w:cs="Times New Roman"/>
+                <w:sz w:val="24"/>
+                <w:szCs w:val="24"/>
+              </w:rPr>
+            </w:pPr>
+            <w:r>
+              <w:rPr>
+                <w:rFonts w:ascii="Times New Roman" w:eastAsia="Times New Roman" w:hAnsi="Times New Roman" w:cs="Times New Roman"/>
+                <w:sz w:val="24"/>
+                <w:szCs w:val="24"/>
+              </w:rPr>
+              <w:t>Call </w:t>
+            </w:r>
+            <w:proofErr w:type="spellStart"/>
+            <w:r>
+              <w:rPr>
+                <w:rFonts w:ascii="Times New Roman" w:eastAsia="Times New Roman" w:hAnsi="Times New Roman" w:cs="Times New Roman"/>
+                <w:b/>
+                <w:bCs/>
+                <w:sz w:val="24"/>
+                <w:szCs w:val="24"/>
+              </w:rPr>
+              <w:t>ExecuteAsync</w:t>
+            </w:r>
+            <w:proofErr w:type="spellEnd"/>
+            <w:r>
+              <w:rPr>
+                <w:rFonts w:ascii="Times New Roman" w:eastAsia="Times New Roman" w:hAnsi="Times New Roman" w:cs="Times New Roman"/>
+                <w:sz w:val="24"/>
+                <w:szCs w:val="24"/>
+              </w:rPr>
+              <w:t> to create an </w:t>
+            </w:r>
+            <w:proofErr w:type="spellStart"/>
+            <w:r>
+              <w:rPr>
+                <w:rFonts w:ascii="Times New Roman" w:eastAsia="Times New Roman" w:hAnsi="Times New Roman" w:cs="Times New Roman"/>
+                <w:b/>
+                <w:bCs/>
+                <w:sz w:val="24"/>
+                <w:szCs w:val="24"/>
+              </w:rPr>
+              <w:t>HttpResponseMessage</w:t>
+            </w:r>
+            <w:proofErr w:type="spellEnd"/>
+            <w:r>
+              <w:rPr>
+                <w:rFonts w:ascii="Times New Roman" w:eastAsia="Times New Roman" w:hAnsi="Times New Roman" w:cs="Times New Roman"/>
+                <w:sz w:val="24"/>
+                <w:szCs w:val="24"/>
+              </w:rPr>
+              <w:t>, then convert to an HTTP response message.</w:t>
+            </w:r>
+          </w:p>
+        </w:tc>
+      </w:tr>
+      <w:tr>
+        <w:tc>
+          <w:tcPr>
+            <w:tcW w:w="0" w:type="auto"/>
+            <w:tcBorders>
+              <w:top w:val="single" w:sz="6" w:space="0" w:color="auto"/>
+              <w:left w:val="single" w:sz="2" w:space="0" w:color="auto"/>
+              <w:bottom w:val="single" w:sz="2" w:space="0" w:color="auto"/>
+              <w:right w:val="single" w:sz="2" w:space="0" w:color="auto"/>
+            </w:tcBorders>
+            <w:tcMar>
+              <w:top w:w="180" w:type="dxa"/>
+              <w:left w:w="240" w:type="dxa"/>
+              <w:bottom w:w="180" w:type="dxa"/>
+              <w:right w:w="240" w:type="dxa"/>
+            </w:tcMar>
+            <w:hideMark/>
+          </w:tcPr>
+          <w:p>
+            <w:pPr>
+              <w:spacing w:after="0" w:line="240" w:lineRule="auto"/>
+              <w:rPr>
+                <w:rFonts w:ascii="Times New Roman" w:eastAsia="Times New Roman" w:hAnsi="Times New Roman" w:cs="Times New Roman"/>
+                <w:sz w:val="24"/>
+                <w:szCs w:val="24"/>
+              </w:rPr>
+            </w:pPr>
+            <w:r>
+              <w:rPr>
+                <w:rFonts w:ascii="Times New Roman" w:eastAsia="Times New Roman" w:hAnsi="Times New Roman" w:cs="Times New Roman"/>
+                <w:sz w:val="24"/>
+                <w:szCs w:val="24"/>
+              </w:rPr>
+              <w:t>Other type</w:t>
+            </w:r>
+          </w:p>
+        </w:tc>
+        <w:tc>
+          <w:tcPr>
+            <w:tcW w:w="7533" w:type="dxa"/>
+            <w:tcBorders>
+              <w:top w:val="single" w:sz="6" w:space="0" w:color="auto"/>
+              <w:left w:val="single" w:sz="2" w:space="0" w:color="auto"/>
+              <w:bottom w:val="single" w:sz="2" w:space="0" w:color="auto"/>
+              <w:right w:val="single" w:sz="2" w:space="0" w:color="auto"/>
+            </w:tcBorders>
+            <w:tcMar>
+              <w:top w:w="180" w:type="dxa"/>
+              <w:left w:w="240" w:type="dxa"/>
+              <w:bottom w:w="180" w:type="dxa"/>
+              <w:right w:w="240" w:type="dxa"/>
+            </w:tcMar>
+            <w:hideMark/>
+          </w:tcPr>
+          <w:p>
+            <w:pPr>
+              <w:spacing w:after="0" w:line="240" w:lineRule="auto"/>
+              <w:rPr>
+                <w:rFonts w:ascii="Times New Roman" w:eastAsia="Times New Roman" w:hAnsi="Times New Roman" w:cs="Times New Roman"/>
+                <w:sz w:val="24"/>
+                <w:szCs w:val="24"/>
+              </w:rPr>
+            </w:pPr>
+            <w:r>
+              <w:rPr>
+                <w:rFonts w:ascii="Times New Roman" w:eastAsia="Times New Roman" w:hAnsi="Times New Roman" w:cs="Times New Roman"/>
+                <w:sz w:val="24"/>
+                <w:szCs w:val="24"/>
+              </w:rPr>
+              <w:t>Write the serialized return value into the response body; return 200 (OK).</w:t>
+            </w:r>
+          </w:p>
+        </w:tc>
+      </w:tr>
+    </w:tbl>
+    <w:p>
+      <w:pPr>
+        <w:tabs>
+          <w:tab w:val="left" w:pos="2832"/>
+        </w:tabs>
+        <w:rPr>
+          <w:b/>
+        </w:rPr>
+      </w:pPr>
+    </w:p>
+    <w:p>
+      <w:pPr>
+        <w:tabs>
+          <w:tab w:val="left" w:pos="2832"/>
+        </w:tabs>
+        <w:rPr>
+          <w:b/>
+        </w:rPr>
+      </w:pPr>
+    </w:p>
+    <w:p>
+      <w:pPr>
+        <w:shd w:val="clear" w:color="auto" w:fill="FFFFFF"/>
+        <w:spacing w:after="0" w:line="240" w:lineRule="auto"/>
+        <w:outlineLvl w:val="1"/>
+        <w:rPr>
+          <w:rFonts w:ascii="Segoe UI" w:eastAsia="Times New Roman" w:hAnsi="Segoe UI" w:cs="Segoe UI"/>
+          <w:b/>
+          <w:bCs/>
+          <w:color w:val="000000"/>
+          <w:sz w:val="36"/>
+          <w:szCs w:val="36"/>
+        </w:rPr>
+      </w:pPr>
+      <w:proofErr w:type="gramStart"/>
+      <w:r>
+        <w:rPr>
+          <w:rFonts w:ascii="Segoe UI" w:eastAsia="Times New Roman" w:hAnsi="Segoe UI" w:cs="Segoe UI"/>
+          <w:b/>
+          <w:bCs/>
+          <w:color w:val="000000"/>
+          <w:sz w:val="36"/>
+          <w:szCs w:val="36"/>
+        </w:rPr>
+        <w:t>void</w:t>
+      </w:r>
+      <w:proofErr w:type="gramEnd"/>
+    </w:p>
+    <w:p>
+      <w:pPr>
+        <w:shd w:val="clear" w:color="auto" w:fill="FFFFFF"/>
+        <w:spacing w:before="100" w:beforeAutospacing="1" w:after="0" w:line="240" w:lineRule="auto"/>
+        <w:rPr>
+          <w:rFonts w:ascii="Segoe UI" w:eastAsia="Times New Roman" w:hAnsi="Segoe UI" w:cs="Segoe UI"/>
+          <w:color w:val="000000"/>
+          <w:sz w:val="24"/>
+          <w:szCs w:val="24"/>
+        </w:rPr>
+      </w:pPr>
+      <w:r>
+        <w:rPr>
+          <w:rFonts w:ascii="Segoe UI" w:eastAsia="Times New Roman" w:hAnsi="Segoe UI" w:cs="Segoe UI"/>
+          <w:color w:val="000000"/>
+          <w:sz w:val="24"/>
+          <w:szCs w:val="24"/>
+        </w:rPr>
+        <w:t>If the return type is </w:t>
+      </w:r>
+      <w:r>
+        <w:rPr>
+          <w:rFonts w:ascii="Courier New" w:eastAsia="Times New Roman" w:hAnsi="Courier New" w:cs="Courier New"/>
+          <w:color w:val="000000"/>
+          <w:sz w:val="20"/>
+          <w:szCs w:val="20"/>
+        </w:rPr>
+        <w:t>void</w:t>
+      </w:r>
+      <w:r>
+        <w:rPr>
+          <w:rFonts w:ascii="Segoe UI" w:eastAsia="Times New Roman" w:hAnsi="Segoe UI" w:cs="Segoe UI"/>
+          <w:color w:val="000000"/>
+          <w:sz w:val="24"/>
+          <w:szCs w:val="24"/>
+        </w:rPr>
+        <w:t>, Web API simply returns an empty HTTP response with status code 204 (No Content).</w:t>
+      </w:r>
+    </w:p>
+    <w:p>
+      <w:pPr>
+        <w:tabs>
+          <w:tab w:val="left" w:pos="2832"/>
+        </w:tabs>
+        <w:rPr>
+          <w:b/>
+        </w:rPr>
+      </w:pPr>
+    </w:p>
+    <w:p>
+      <w:pPr>
+        <w:tabs>
+          <w:tab w:val="left" w:pos="2832"/>
+        </w:tabs>
+        <w:rPr>
+          <w:b/>
+        </w:rPr>
+      </w:pPr>
+    </w:p>
+    <w:p>
+      <w:pPr>
+        <w:tabs>
+          <w:tab w:val="left" w:pos="2832"/>
+        </w:tabs>
+        <w:rPr>
+          <w:b/>
+        </w:rPr>
+      </w:pPr>
       <w:bookmarkStart w:id="0" w:name="_GoBack"/>
       <w:bookmarkEnd w:id="0"/>
     </w:p>
     <w:sectPr>
-      <w:headerReference w:type="default" r:id="rId6"/>
+      <w:headerReference w:type="default" r:id="rId11"/>
       <w:pgSz w:w="12240" w:h="15840"/>
       <w:pgMar w:top="1440" w:right="1440" w:bottom="1440" w:left="1440" w:header="720" w:footer="720" w:gutter="0"/>
       <w:cols w:space="720"/>
@@ -84,6 +1445,243 @@
     </w:r>
   </w:p>
 </w:hdr>
+</file>
+
+<file path=word/numbering.xml><?xml version="1.0" encoding="utf-8"?>
+<w:numbering xmlns:wpc="http://schemas.microsoft.com/office/word/2010/wordprocessingCanvas" xmlns:mc="http://schemas.openxmlformats.org/markup-compatibility/2006" xmlns:o="urn:schemas-microsoft-com:office:office" xmlns:r="http://schemas.openxmlformats.org/officeDocument/2006/relationships" xmlns:m="http://schemas.openxmlformats.org/officeDocument/2006/math" xmlns:v="urn:schemas-microsoft-com:vml" xmlns:wp14="http://schemas.microsoft.com/office/word/2010/wordprocessingDrawing" xmlns:wp="http://schemas.openxmlformats.org/drawingml/2006/wordprocessingDrawing" xmlns:w10="urn:schemas-microsoft-com:office:word" xmlns:w="http://schemas.openxmlformats.org/wordprocessingml/2006/main" xmlns:w14="http://schemas.microsoft.com/office/word/2010/wordml" xmlns:w15="http://schemas.microsoft.com/office/word/2012/wordml" xmlns:wpg="http://schemas.microsoft.com/office/word/2010/wordprocessingGroup" xmlns:wpi="http://schemas.microsoft.com/office/word/2010/wordprocessingInk" xmlns:wne="http://schemas.microsoft.com/office/word/2006/wordml" xmlns:wps="http://schemas.microsoft.com/office/word/2010/wordprocessingShape" mc:Ignorable="w14 w15 wp14">
+  <w:abstractNum w:abstractNumId="0">
+    <w:nsid w:val="37F163C6"/>
+    <w:multiLevelType w:val="multilevel"/>
+    <w:tmpl w:val="C6D0C79C"/>
+    <w:lvl w:ilvl="0">
+      <w:start w:val="1"/>
+      <w:numFmt w:val="decimal"/>
+      <w:lvlText w:val="%1."/>
+      <w:lvlJc w:val="left"/>
+      <w:pPr>
+        <w:tabs>
+          <w:tab w:val="num" w:pos="720"/>
+        </w:tabs>
+        <w:ind w:left="720" w:hanging="360"/>
+      </w:pPr>
+    </w:lvl>
+    <w:lvl w:ilvl="1" w:tentative="1">
+      <w:start w:val="1"/>
+      <w:numFmt w:val="decimal"/>
+      <w:lvlText w:val="%2."/>
+      <w:lvlJc w:val="left"/>
+      <w:pPr>
+        <w:tabs>
+          <w:tab w:val="num" w:pos="1440"/>
+        </w:tabs>
+        <w:ind w:left="1440" w:hanging="360"/>
+      </w:pPr>
+    </w:lvl>
+    <w:lvl w:ilvl="2" w:tentative="1">
+      <w:start w:val="1"/>
+      <w:numFmt w:val="decimal"/>
+      <w:lvlText w:val="%3."/>
+      <w:lvlJc w:val="left"/>
+      <w:pPr>
+        <w:tabs>
+          <w:tab w:val="num" w:pos="2160"/>
+        </w:tabs>
+        <w:ind w:left="2160" w:hanging="360"/>
+      </w:pPr>
+    </w:lvl>
+    <w:lvl w:ilvl="3" w:tentative="1">
+      <w:start w:val="1"/>
+      <w:numFmt w:val="decimal"/>
+      <w:lvlText w:val="%4."/>
+      <w:lvlJc w:val="left"/>
+      <w:pPr>
+        <w:tabs>
+          <w:tab w:val="num" w:pos="2880"/>
+        </w:tabs>
+        <w:ind w:left="2880" w:hanging="360"/>
+      </w:pPr>
+    </w:lvl>
+    <w:lvl w:ilvl="4" w:tentative="1">
+      <w:start w:val="1"/>
+      <w:numFmt w:val="decimal"/>
+      <w:lvlText w:val="%5."/>
+      <w:lvlJc w:val="left"/>
+      <w:pPr>
+        <w:tabs>
+          <w:tab w:val="num" w:pos="3600"/>
+        </w:tabs>
+        <w:ind w:left="3600" w:hanging="360"/>
+      </w:pPr>
+    </w:lvl>
+    <w:lvl w:ilvl="5" w:tentative="1">
+      <w:start w:val="1"/>
+      <w:numFmt w:val="decimal"/>
+      <w:lvlText w:val="%6."/>
+      <w:lvlJc w:val="left"/>
+      <w:pPr>
+        <w:tabs>
+          <w:tab w:val="num" w:pos="4320"/>
+        </w:tabs>
+        <w:ind w:left="4320" w:hanging="360"/>
+      </w:pPr>
+    </w:lvl>
+    <w:lvl w:ilvl="6" w:tentative="1">
+      <w:start w:val="1"/>
+      <w:numFmt w:val="decimal"/>
+      <w:lvlText w:val="%7."/>
+      <w:lvlJc w:val="left"/>
+      <w:pPr>
+        <w:tabs>
+          <w:tab w:val="num" w:pos="5040"/>
+        </w:tabs>
+        <w:ind w:left="5040" w:hanging="360"/>
+      </w:pPr>
+    </w:lvl>
+    <w:lvl w:ilvl="7" w:tentative="1">
+      <w:start w:val="1"/>
+      <w:numFmt w:val="decimal"/>
+      <w:lvlText w:val="%8."/>
+      <w:lvlJc w:val="left"/>
+      <w:pPr>
+        <w:tabs>
+          <w:tab w:val="num" w:pos="5760"/>
+        </w:tabs>
+        <w:ind w:left="5760" w:hanging="360"/>
+      </w:pPr>
+    </w:lvl>
+    <w:lvl w:ilvl="8" w:tentative="1">
+      <w:start w:val="1"/>
+      <w:numFmt w:val="decimal"/>
+      <w:lvlText w:val="%9."/>
+      <w:lvlJc w:val="left"/>
+      <w:pPr>
+        <w:tabs>
+          <w:tab w:val="num" w:pos="6480"/>
+        </w:tabs>
+        <w:ind w:left="6480" w:hanging="360"/>
+      </w:pPr>
+    </w:lvl>
+  </w:abstractNum>
+  <w:abstractNum w:abstractNumId="1">
+    <w:nsid w:val="40CC085C"/>
+    <w:multiLevelType w:val="hybridMultilevel"/>
+    <w:tmpl w:val="AFF24CAE"/>
+    <w:lvl w:ilvl="0" w:tplc="04090001">
+      <w:start w:val="1"/>
+      <w:numFmt w:val="bullet"/>
+      <w:lvlText w:val=""/>
+      <w:lvlJc w:val="left"/>
+      <w:pPr>
+        <w:ind w:left="720" w:hanging="360"/>
+      </w:pPr>
+      <w:rPr>
+        <w:rFonts w:ascii="Symbol" w:hAnsi="Symbol" w:hint="default"/>
+      </w:rPr>
+    </w:lvl>
+    <w:lvl w:ilvl="1" w:tplc="04090003" w:tentative="1">
+      <w:start w:val="1"/>
+      <w:numFmt w:val="bullet"/>
+      <w:lvlText w:val="o"/>
+      <w:lvlJc w:val="left"/>
+      <w:pPr>
+        <w:ind w:left="1440" w:hanging="360"/>
+      </w:pPr>
+      <w:rPr>
+        <w:rFonts w:ascii="Courier New" w:hAnsi="Courier New" w:cs="Courier New" w:hint="default"/>
+      </w:rPr>
+    </w:lvl>
+    <w:lvl w:ilvl="2" w:tplc="04090005" w:tentative="1">
+      <w:start w:val="1"/>
+      <w:numFmt w:val="bullet"/>
+      <w:lvlText w:val=""/>
+      <w:lvlJc w:val="left"/>
+      <w:pPr>
+        <w:ind w:left="2160" w:hanging="360"/>
+      </w:pPr>
+      <w:rPr>
+        <w:rFonts w:ascii="Wingdings" w:hAnsi="Wingdings" w:hint="default"/>
+      </w:rPr>
+    </w:lvl>
+    <w:lvl w:ilvl="3" w:tplc="04090001" w:tentative="1">
+      <w:start w:val="1"/>
+      <w:numFmt w:val="bullet"/>
+      <w:lvlText w:val=""/>
+      <w:lvlJc w:val="left"/>
+      <w:pPr>
+        <w:ind w:left="2880" w:hanging="360"/>
+      </w:pPr>
+      <w:rPr>
+        <w:rFonts w:ascii="Symbol" w:hAnsi="Symbol" w:hint="default"/>
+      </w:rPr>
+    </w:lvl>
+    <w:lvl w:ilvl="4" w:tplc="04090003" w:tentative="1">
+      <w:start w:val="1"/>
+      <w:numFmt w:val="bullet"/>
+      <w:lvlText w:val="o"/>
+      <w:lvlJc w:val="left"/>
+      <w:pPr>
+        <w:ind w:left="3600" w:hanging="360"/>
+      </w:pPr>
+      <w:rPr>
+        <w:rFonts w:ascii="Courier New" w:hAnsi="Courier New" w:cs="Courier New" w:hint="default"/>
+      </w:rPr>
+    </w:lvl>
+    <w:lvl w:ilvl="5" w:tplc="04090005" w:tentative="1">
+      <w:start w:val="1"/>
+      <w:numFmt w:val="bullet"/>
+      <w:lvlText w:val=""/>
+      <w:lvlJc w:val="left"/>
+      <w:pPr>
+        <w:ind w:left="4320" w:hanging="360"/>
+      </w:pPr>
+      <w:rPr>
+        <w:rFonts w:ascii="Wingdings" w:hAnsi="Wingdings" w:hint="default"/>
+      </w:rPr>
+    </w:lvl>
+    <w:lvl w:ilvl="6" w:tplc="04090001" w:tentative="1">
+      <w:start w:val="1"/>
+      <w:numFmt w:val="bullet"/>
+      <w:lvlText w:val=""/>
+      <w:lvlJc w:val="left"/>
+      <w:pPr>
+        <w:ind w:left="5040" w:hanging="360"/>
+      </w:pPr>
+      <w:rPr>
+        <w:rFonts w:ascii="Symbol" w:hAnsi="Symbol" w:hint="default"/>
+      </w:rPr>
+    </w:lvl>
+    <w:lvl w:ilvl="7" w:tplc="04090003" w:tentative="1">
+      <w:start w:val="1"/>
+      <w:numFmt w:val="bullet"/>
+      <w:lvlText w:val="o"/>
+      <w:lvlJc w:val="left"/>
+      <w:pPr>
+        <w:ind w:left="5760" w:hanging="360"/>
+      </w:pPr>
+      <w:rPr>
+        <w:rFonts w:ascii="Courier New" w:hAnsi="Courier New" w:cs="Courier New" w:hint="default"/>
+      </w:rPr>
+    </w:lvl>
+    <w:lvl w:ilvl="8" w:tplc="04090005" w:tentative="1">
+      <w:start w:val="1"/>
+      <w:numFmt w:val="bullet"/>
+      <w:lvlText w:val=""/>
+      <w:lvlJc w:val="left"/>
+      <w:pPr>
+        <w:ind w:left="6480" w:hanging="360"/>
+      </w:pPr>
+      <w:rPr>
+        <w:rFonts w:ascii="Wingdings" w:hAnsi="Wingdings" w:hint="default"/>
+      </w:rPr>
+    </w:lvl>
+  </w:abstractNum>
+  <w:num w:numId="1">
+    <w:abstractNumId w:val="1"/>
+  </w:num>
+  <w:num w:numId="2">
+    <w:abstractNumId w:val="0"/>
+  </w:num>
+</w:numbering>
 </file>
 
 <file path=word/styles.xml><?xml version="1.0" encoding="utf-8"?>
@@ -480,6 +2078,25 @@
     <w:name w:val="Normal"/>
     <w:qFormat/>
   </w:style>
+  <w:style w:type="paragraph" w:styleId="Heading2">
+    <w:name w:val="heading 2"/>
+    <w:basedOn w:val="Normal"/>
+    <w:link w:val="Heading2Char"/>
+    <w:uiPriority w:val="9"/>
+    <w:qFormat/>
+    <w:rsid w:val="0079231F"/>
+    <w:pPr>
+      <w:spacing w:before="100" w:beforeAutospacing="1" w:after="100" w:afterAutospacing="1" w:line="240" w:lineRule="auto"/>
+      <w:outlineLvl w:val="1"/>
+    </w:pPr>
+    <w:rPr>
+      <w:rFonts w:ascii="Times New Roman" w:eastAsia="Times New Roman" w:hAnsi="Times New Roman" w:cs="Times New Roman"/>
+      <w:b/>
+      <w:bCs/>
+      <w:sz w:val="36"/>
+      <w:szCs w:val="36"/>
+    </w:rPr>
+  </w:style>
   <w:style w:type="character" w:default="1" w:styleId="DefaultParagraphFont">
     <w:name w:val="Default Paragraph Font"/>
     <w:uiPriority w:val="1"/>
@@ -550,6 +2167,95 @@
     <w:link w:val="Footer"/>
     <w:uiPriority w:val="99"/>
     <w:rsid w:val="00A54F8D"/>
+  </w:style>
+  <w:style w:type="paragraph" w:styleId="NormalWeb">
+    <w:name w:val="Normal (Web)"/>
+    <w:basedOn w:val="Normal"/>
+    <w:uiPriority w:val="99"/>
+    <w:semiHidden/>
+    <w:unhideWhenUsed/>
+    <w:rsid w:val="009F63A2"/>
+    <w:pPr>
+      <w:spacing w:before="100" w:beforeAutospacing="1" w:after="100" w:afterAutospacing="1" w:line="240" w:lineRule="auto"/>
+    </w:pPr>
+    <w:rPr>
+      <w:rFonts w:ascii="Times New Roman" w:eastAsia="Times New Roman" w:hAnsi="Times New Roman" w:cs="Times New Roman"/>
+      <w:sz w:val="24"/>
+      <w:szCs w:val="24"/>
+    </w:rPr>
+  </w:style>
+  <w:style w:type="character" w:styleId="Strong">
+    <w:name w:val="Strong"/>
+    <w:basedOn w:val="DefaultParagraphFont"/>
+    <w:uiPriority w:val="22"/>
+    <w:qFormat/>
+    <w:rsid w:val="009F63A2"/>
+    <w:rPr>
+      <w:b/>
+      <w:bCs/>
+    </w:rPr>
+  </w:style>
+  <w:style w:type="paragraph" w:customStyle="1" w:styleId="alert-title">
+    <w:name w:val="alert-title"/>
+    <w:basedOn w:val="Normal"/>
+    <w:rsid w:val="009F63A2"/>
+    <w:pPr>
+      <w:spacing w:before="100" w:beforeAutospacing="1" w:after="100" w:afterAutospacing="1" w:line="240" w:lineRule="auto"/>
+    </w:pPr>
+    <w:rPr>
+      <w:rFonts w:ascii="Times New Roman" w:eastAsia="Times New Roman" w:hAnsi="Times New Roman" w:cs="Times New Roman"/>
+      <w:sz w:val="24"/>
+      <w:szCs w:val="24"/>
+    </w:rPr>
+  </w:style>
+  <w:style w:type="paragraph" w:styleId="ListParagraph">
+    <w:name w:val="List Paragraph"/>
+    <w:basedOn w:val="Normal"/>
+    <w:uiPriority w:val="34"/>
+    <w:qFormat/>
+    <w:rsid w:val="00A02F0D"/>
+    <w:pPr>
+      <w:ind w:left="720"/>
+      <w:contextualSpacing/>
+    </w:pPr>
+  </w:style>
+  <w:style w:type="character" w:styleId="Hyperlink">
+    <w:name w:val="Hyperlink"/>
+    <w:basedOn w:val="DefaultParagraphFont"/>
+    <w:uiPriority w:val="99"/>
+    <w:unhideWhenUsed/>
+    <w:rsid w:val="00A02F0D"/>
+    <w:rPr>
+      <w:color w:val="0000FF"/>
+      <w:u w:val="single"/>
+    </w:rPr>
+  </w:style>
+  <w:style w:type="character" w:customStyle="1" w:styleId="Heading2Char">
+    <w:name w:val="Heading 2 Char"/>
+    <w:basedOn w:val="DefaultParagraphFont"/>
+    <w:link w:val="Heading2"/>
+    <w:uiPriority w:val="9"/>
+    <w:rsid w:val="0079231F"/>
+    <w:rPr>
+      <w:rFonts w:ascii="Times New Roman" w:eastAsia="Times New Roman" w:hAnsi="Times New Roman" w:cs="Times New Roman"/>
+      <w:b/>
+      <w:bCs/>
+      <w:sz w:val="36"/>
+      <w:szCs w:val="36"/>
+    </w:rPr>
+  </w:style>
+  <w:style w:type="character" w:styleId="HTMLCode">
+    <w:name w:val="HTML Code"/>
+    <w:basedOn w:val="DefaultParagraphFont"/>
+    <w:uiPriority w:val="99"/>
+    <w:semiHidden/>
+    <w:unhideWhenUsed/>
+    <w:rsid w:val="0079231F"/>
+    <w:rPr>
+      <w:rFonts w:ascii="Courier New" w:eastAsia="Times New Roman" w:hAnsi="Courier New" w:cs="Courier New"/>
+      <w:sz w:val="20"/>
+      <w:szCs w:val="20"/>
+    </w:rPr>
   </w:style>
 </w:styles>
 </file>

</xml_diff>